<commit_message>
fix. can't go back during file download test
</commit_message>
<xml_diff>
--- a/sample.docx
+++ b/sample.docx
@@ -5,18 +5,839 @@
     <w:p>
       <w:pPr>
         <w:rPr>
+          <w:rFonts w:hint="eastAsia"/>
+          <w:sz w:val="72"/>
+        </w:rPr>
+      </w:pPr>
+      <w:r>
+        <w:rPr>
+          <w:noProof/>
+        </w:rPr>
+        <mc:AlternateContent>
+          <mc:Choice Requires="wps">
+            <w:drawing>
+              <wp:anchor distT="0" distB="0" distL="114300" distR="114300" simplePos="0" relativeHeight="251659264" behindDoc="0" locked="0" layoutInCell="1" allowOverlap="1" wp14:anchorId="3F756768" wp14:editId="160CE7E3">
+                <wp:simplePos x="0" y="0"/>
+                <wp:positionH relativeFrom="column">
+                  <wp:posOffset>0</wp:posOffset>
+                </wp:positionH>
+                <wp:positionV relativeFrom="paragraph">
+                  <wp:posOffset>0</wp:posOffset>
+                </wp:positionV>
+                <wp:extent cx="1828800" cy="902335"/>
+                <wp:effectExtent l="0" t="0" r="0" b="0"/>
+                <wp:wrapSquare wrapText="bothSides"/>
+                <wp:docPr id="1" name="Text Box 1"/>
+                <wp:cNvGraphicFramePr/>
+                <a:graphic xmlns:a="http://schemas.openxmlformats.org/drawingml/2006/main">
+                  <a:graphicData uri="http://schemas.microsoft.com/office/word/2010/wordprocessingShape">
+                    <wps:wsp>
+                      <wps:cNvSpPr txBox="1"/>
+                      <wps:spPr>
+                        <a:xfrm>
+                          <a:off x="0" y="0"/>
+                          <a:ext cx="1828800" cy="902335"/>
+                        </a:xfrm>
+                        <a:prstGeom prst="rect">
+                          <a:avLst/>
+                        </a:prstGeom>
+                        <a:noFill/>
+                        <a:ln>
+                          <a:noFill/>
+                        </a:ln>
+                        <a:effectLst/>
+                      </wps:spPr>
+                      <wps:txbx>
+                        <w:txbxContent>
+                          <w:p>
+                            <w:pPr>
+                              <w:jc w:val="center"/>
+                              <w:rPr>
+                                <w:b/>
+                                <w:color w:val="548DD4" w:themeColor="text2" w:themeTint="99"/>
+                                <w:sz w:val="72"/>
+                                <w:szCs w:val="72"/>
+                                <w14:shadow w14:blurRad="87998" w14:dist="50800" w14:dir="5040000" w14:sx="100000" w14:sy="100000" w14:kx="0" w14:ky="0" w14:algn="tl">
+                                  <w14:schemeClr w14:val="accent4">
+                                    <w14:alpha w14:val="55000"/>
+                                    <w14:tint w14:val="80000"/>
+                                    <w14:satMod w14:val="250000"/>
+                                  </w14:schemeClr>
+                                </w14:shadow>
+                                <w14:textOutline w14:w="0" w14:cap="flat" w14:cmpd="sng" w14:algn="ctr">
+                                  <w14:noFill/>
+                                  <w14:prstDash w14:val="solid"/>
+                                  <w14:round/>
+                                </w14:textOutline>
+                                <w14:props3d w14:extrusionH="0" w14:contourW="0" w14:prstMaterial="softEdge">
+                                  <w14:bevelT w14:w="29209" w14:h="16510" w14:prst="circle"/>
+                                  <w14:contourClr>
+                                    <w14:schemeClr w14:val="accent4">
+                                      <w14:alpha w14:val="5000"/>
+                                    </w14:schemeClr>
+                                  </w14:contourClr>
+                                </w14:props3d>
+                              </w:rPr>
+                            </w:pPr>
+                            <w:r>
+                              <w:rPr>
+                                <w:rFonts w:hint="eastAsia"/>
+                                <w:b/>
+                                <w:color w:val="548DD4" w:themeColor="text2" w:themeTint="99"/>
+                                <w:sz w:val="72"/>
+                                <w:szCs w:val="72"/>
+                                <w14:shadow w14:blurRad="87998" w14:dist="50800" w14:dir="5040000" w14:sx="100000" w14:sy="100000" w14:kx="0" w14:ky="0" w14:algn="tl">
+                                  <w14:schemeClr w14:val="accent4">
+                                    <w14:alpha w14:val="55000"/>
+                                    <w14:tint w14:val="80000"/>
+                                    <w14:satMod w14:val="250000"/>
+                                  </w14:schemeClr>
+                                </w14:shadow>
+                                <w14:textOutline w14:w="0" w14:cap="flat" w14:cmpd="sng" w14:algn="ctr">
+                                  <w14:noFill/>
+                                  <w14:prstDash w14:val="solid"/>
+                                  <w14:round/>
+                                </w14:textOutline>
+                                <w14:props3d w14:extrusionH="0" w14:contourW="0" w14:prstMaterial="softEdge">
+                                  <w14:bevelT w14:w="29209" w14:h="16510" w14:prst="circle"/>
+                                  <w14:contourClr>
+                                    <w14:schemeClr w14:val="accent4">
+                                      <w14:alpha w14:val="5000"/>
+                                    </w14:schemeClr>
+                                  </w14:contourClr>
+                                </w14:props3d>
+                              </w:rPr>
+                              <w:t>This is a sample file.</w:t>
+                            </w:r>
+                          </w:p>
+                        </w:txbxContent>
+                      </wps:txbx>
+                      <wps:bodyPr rot="0" spcFirstLastPara="0" vertOverflow="overflow" horzOverflow="overflow" vert="horz" wrap="none" lIns="91440" tIns="45720" rIns="91440" bIns="45720" numCol="1" spcCol="0" rtlCol="0" fromWordArt="0" anchor="t" anchorCtr="0" forceAA="0" compatLnSpc="1">
+                        <a:prstTxWarp prst="textNoShape">
+                          <a:avLst/>
+                        </a:prstTxWarp>
+                        <a:noAutofit/>
+                        <a:scene3d>
+                          <a:camera prst="orthographicFront">
+                            <a:rot lat="0" lon="0" rev="0"/>
+                          </a:camera>
+                          <a:lightRig rig="glow" dir="t">
+                            <a:rot lat="0" lon="0" rev="3600000"/>
+                          </a:lightRig>
+                        </a:scene3d>
+                        <a:sp3d prstMaterial="softEdge">
+                          <a:bevelT w="29210" h="16510"/>
+                          <a:contourClr>
+                            <a:schemeClr val="accent4">
+                              <a:alpha val="95000"/>
+                            </a:schemeClr>
+                          </a:contourClr>
+                        </a:sp3d>
+                      </wps:bodyPr>
+                    </wps:wsp>
+                  </a:graphicData>
+                </a:graphic>
+                <wp14:sizeRelV relativeFrom="margin">
+                  <wp14:pctHeight>0</wp14:pctHeight>
+                </wp14:sizeRelV>
+              </wp:anchor>
+            </w:drawing>
+          </mc:Choice>
+          <mc:Fallback>
+            <w:pict>
+              <v:shapetype id="_x0000_t202" coordsize="21600,21600" o:spt="202" path="m,l,21600r21600,l21600,xe">
+                <v:stroke joinstyle="miter"/>
+                <v:path gradientshapeok="t" o:connecttype="rect"/>
+              </v:shapetype>
+              <v:shape id="Text Box 1" o:spid="_x0000_s1026" type="#_x0000_t202" style="position:absolute;left:0;text-align:left;margin-left:0;margin-top:0;width:2in;height:71.05pt;z-index:251659264;visibility:visible;mso-wrap-style:none;mso-height-percent:0;mso-wrap-distance-left:9pt;mso-wrap-distance-top:0;mso-wrap-distance-right:9pt;mso-wrap-distance-bottom:0;mso-position-horizontal:absolute;mso-position-horizontal-relative:text;mso-position-vertical:absolute;mso-position-vertical-relative:text;mso-height-percent:0;mso-height-relative:margin;v-text-anchor:top" o:gfxdata="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" filled="f" stroked="f">
+                <v:fill o:detectmouseclick="t"/>
+                <v:textbox>
+                  <w:txbxContent>
+                    <w:p>
+                      <w:pPr>
+                        <w:jc w:val="center"/>
+                        <w:rPr>
+                          <w:b/>
+                          <w:color w:val="548DD4" w:themeColor="text2" w:themeTint="99"/>
+                          <w:sz w:val="72"/>
+                          <w:szCs w:val="72"/>
+                          <w14:shadow w14:blurRad="87998" w14:dist="50800" w14:dir="5040000" w14:sx="100000" w14:sy="100000" w14:kx="0" w14:ky="0" w14:algn="tl">
+                            <w14:schemeClr w14:val="accent4">
+                              <w14:alpha w14:val="55000"/>
+                              <w14:tint w14:val="80000"/>
+                              <w14:satMod w14:val="250000"/>
+                            </w14:schemeClr>
+                          </w14:shadow>
+                          <w14:textOutline w14:w="0" w14:cap="flat" w14:cmpd="sng" w14:algn="ctr">
+                            <w14:noFill/>
+                            <w14:prstDash w14:val="solid"/>
+                            <w14:round/>
+                          </w14:textOutline>
+                          <w14:props3d w14:extrusionH="0" w14:contourW="0" w14:prstMaterial="softEdge">
+                            <w14:bevelT w14:w="29209" w14:h="16510" w14:prst="circle"/>
+                            <w14:contourClr>
+                              <w14:schemeClr w14:val="accent4">
+                                <w14:alpha w14:val="5000"/>
+                              </w14:schemeClr>
+                            </w14:contourClr>
+                          </w14:props3d>
+                        </w:rPr>
+                      </w:pPr>
+                      <w:r>
+                        <w:rPr>
+                          <w:rFonts w:hint="eastAsia"/>
+                          <w:b/>
+                          <w:color w:val="548DD4" w:themeColor="text2" w:themeTint="99"/>
+                          <w:sz w:val="72"/>
+                          <w:szCs w:val="72"/>
+                          <w14:shadow w14:blurRad="87998" w14:dist="50800" w14:dir="5040000" w14:sx="100000" w14:sy="100000" w14:kx="0" w14:ky="0" w14:algn="tl">
+                            <w14:schemeClr w14:val="accent4">
+                              <w14:alpha w14:val="55000"/>
+                              <w14:tint w14:val="80000"/>
+                              <w14:satMod w14:val="250000"/>
+                            </w14:schemeClr>
+                          </w14:shadow>
+                          <w14:textOutline w14:w="0" w14:cap="flat" w14:cmpd="sng" w14:algn="ctr">
+                            <w14:noFill/>
+                            <w14:prstDash w14:val="solid"/>
+                            <w14:round/>
+                          </w14:textOutline>
+                          <w14:props3d w14:extrusionH="0" w14:contourW="0" w14:prstMaterial="softEdge">
+                            <w14:bevelT w14:w="29209" w14:h="16510" w14:prst="circle"/>
+                            <w14:contourClr>
+                              <w14:schemeClr w14:val="accent4">
+                                <w14:alpha w14:val="5000"/>
+                              </w14:schemeClr>
+                            </w14:contourClr>
+                          </w14:props3d>
+                        </w:rPr>
+                        <w:t>This is a sample file.</w:t>
+                      </w:r>
+                    </w:p>
+                  </w:txbxContent>
+                </v:textbox>
+                <w10:wrap type="square"/>
+              </v:shape>
+            </w:pict>
+          </mc:Fallback>
+        </mc:AlternateContent>
+      </w:r>
+    </w:p>
+    <w:p>
+      <w:pPr>
+        <w:rPr>
+          <w:rFonts w:hint="eastAsia"/>
           <w:sz w:val="72"/>
         </w:rPr>
       </w:pPr>
       <w:bookmarkStart w:id="0" w:name="_GoBack"/>
       <w:bookmarkEnd w:id="0"/>
-      <w:r>
+    </w:p>
+    <w:p>
+      <w:pPr>
         <w:rPr>
           <w:rFonts w:hint="eastAsia"/>
           <w:sz w:val="72"/>
         </w:rPr>
-        <w:t>This is a sample file.</w:t>
+      </w:pPr>
+      <w:r>
+        <w:rPr>
+          <w:noProof/>
+          <w:sz w:val="72"/>
+        </w:rPr>
+        <mc:AlternateContent>
+          <mc:Choice Requires="wps">
+            <w:drawing>
+              <wp:anchor distT="0" distB="0" distL="114300" distR="114300" simplePos="0" relativeHeight="251660288" behindDoc="0" locked="0" layoutInCell="1" allowOverlap="1" wp14:anchorId="64F94444" wp14:editId="49BCE1E8">
+                <wp:simplePos x="0" y="0"/>
+                <wp:positionH relativeFrom="column">
+                  <wp:posOffset>503555</wp:posOffset>
+                </wp:positionH>
+                <wp:positionV relativeFrom="paragraph">
+                  <wp:posOffset>2152015</wp:posOffset>
+                </wp:positionV>
+                <wp:extent cx="1543685" cy="1383030"/>
+                <wp:effectExtent l="57150" t="19050" r="18415" b="102870"/>
+                <wp:wrapNone/>
+                <wp:docPr id="4" name="해 4"/>
+                <wp:cNvGraphicFramePr/>
+                <a:graphic xmlns:a="http://schemas.openxmlformats.org/drawingml/2006/main">
+                  <a:graphicData uri="http://schemas.microsoft.com/office/word/2010/wordprocessingShape">
+                    <wps:wsp>
+                      <wps:cNvSpPr/>
+                      <wps:spPr>
+                        <a:xfrm>
+                          <a:off x="0" y="0"/>
+                          <a:ext cx="1543685" cy="1383030"/>
+                        </a:xfrm>
+                        <a:prstGeom prst="sun">
+                          <a:avLst/>
+                        </a:prstGeom>
+                        <a:solidFill>
+                          <a:srgbClr val="FFC000"/>
+                        </a:solidFill>
+                      </wps:spPr>
+                      <wps:style>
+                        <a:lnRef idx="1">
+                          <a:schemeClr val="accent6"/>
+                        </a:lnRef>
+                        <a:fillRef idx="3">
+                          <a:schemeClr val="accent6"/>
+                        </a:fillRef>
+                        <a:effectRef idx="2">
+                          <a:schemeClr val="accent6"/>
+                        </a:effectRef>
+                        <a:fontRef idx="minor">
+                          <a:schemeClr val="lt1"/>
+                        </a:fontRef>
+                      </wps:style>
+                      <wps:bodyPr rot="0" spcFirstLastPara="0" vertOverflow="overflow" horzOverflow="overflow" vert="horz" wrap="square" lIns="91440" tIns="45720" rIns="91440" bIns="45720" numCol="1" spcCol="0" rtlCol="0" fromWordArt="0" anchor="ctr" anchorCtr="0" forceAA="0" compatLnSpc="1">
+                        <a:prstTxWarp prst="textNoShape">
+                          <a:avLst/>
+                        </a:prstTxWarp>
+                        <a:noAutofit/>
+                      </wps:bodyPr>
+                    </wps:wsp>
+                  </a:graphicData>
+                </a:graphic>
+              </wp:anchor>
+            </w:drawing>
+          </mc:Choice>
+          <mc:Fallback>
+            <w:pict>
+              <v:shapetype id="_x0000_t183" coordsize="21600,21600" o:spt="183" adj="5400" path="m21600,10800l@15@14@15@18xem18436,3163l@17@12@16@13xem10800,l@14@10@18@10xem3163,3163l@12@13@13@12xem,10800l@10@18@10@14xem3163,18436l@13@16@12@17xem10800,21600l@18@15@14@15xem18436,18436l@16@17@17@16xem10800@19qx@19,10800,10800@20@20,10800,10800@19xe">
+                <v:stroke joinstyle="miter"/>
+                <v:formulas>
+                  <v:f eqn="sum 10800 0 #0"/>
+                  <v:f eqn="prod @0 30274 32768"/>
+                  <v:f eqn="prod @0 12540 32768"/>
+                  <v:f eqn="sum @1 10800 0"/>
+                  <v:f eqn="sum @2 10800 0"/>
+                  <v:f eqn="sum 10800 0 @1"/>
+                  <v:f eqn="sum 10800 0 @2"/>
+                  <v:f eqn="prod @0 23170 32768"/>
+                  <v:f eqn="sum @7 10800 0"/>
+                  <v:f eqn="sum 10800 0 @7"/>
+                  <v:f eqn="prod @5 3 4"/>
+                  <v:f eqn="prod @6 3 4"/>
+                  <v:f eqn="sum @10 791 0"/>
+                  <v:f eqn="sum @11 791 0"/>
+                  <v:f eqn="sum @11 2700 0"/>
+                  <v:f eqn="sum 21600 0 @10"/>
+                  <v:f eqn="sum 21600 0 @12"/>
+                  <v:f eqn="sum 21600 0 @13"/>
+                  <v:f eqn="sum 21600 0 @14"/>
+                  <v:f eqn="val #0"/>
+                  <v:f eqn="sum 21600 0 #0"/>
+                </v:formulas>
+                <v:path o:connecttype="rect" textboxrect="@9,@9,@8,@8"/>
+                <v:handles>
+                  <v:h position="#0,center" xrange="2700,10125"/>
+                </v:handles>
+              </v:shapetype>
+              <v:shape id="해 4" o:spid="_x0000_s1026" type="#_x0000_t183" style="position:absolute;left:0;text-align:left;margin-left:39.65pt;margin-top:169.45pt;width:121.55pt;height:108.9pt;z-index:251660288;visibility:visible;mso-wrap-style:square;mso-wrap-distance-left:9pt;mso-wrap-distance-top:0;mso-wrap-distance-right:9pt;mso-wrap-distance-bottom:0;mso-position-horizontal:absolute;mso-position-horizontal-relative:text;mso-position-vertical:absolute;mso-position-vertical-relative:text;v-text-anchor:middle" o:gfxdata="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" fillcolor="#ffc000" strokecolor="#f68c36 [3049]">
+                <v:shadow on="t" color="black" opacity="22937f" origin=",.5" offset="0,.63889mm"/>
+              </v:shape>
+            </w:pict>
+          </mc:Fallback>
+        </mc:AlternateContent>
       </w:r>
+      <w:r>
+        <w:rPr>
+          <w:noProof/>
+          <w:sz w:val="72"/>
+        </w:rPr>
+        <w:drawing>
+          <wp:inline distT="0" distB="0" distL="0" distR="0" wp14:anchorId="196656DB" wp14:editId="061EC1B1">
+            <wp:extent cx="3942608" cy="1923802"/>
+            <wp:effectExtent l="0" t="0" r="20320" b="19685"/>
+            <wp:docPr id="2" name="차트 2"/>
+            <wp:cNvGraphicFramePr/>
+            <a:graphic xmlns:a="http://schemas.openxmlformats.org/drawingml/2006/main">
+              <a:graphicData uri="http://schemas.openxmlformats.org/drawingml/2006/chart">
+                <c:chart xmlns:c="http://schemas.openxmlformats.org/drawingml/2006/chart" xmlns:r="http://schemas.openxmlformats.org/officeDocument/2006/relationships" r:id="rId5"/>
+              </a:graphicData>
+            </a:graphic>
+          </wp:inline>
+        </w:drawing>
+      </w:r>
+    </w:p>
+    <w:p>
+      <w:pPr>
+        <w:rPr>
+          <w:rFonts w:hint="eastAsia"/>
+          <w:sz w:val="72"/>
+        </w:rPr>
+      </w:pPr>
+    </w:p>
+    <w:p>
+      <w:pPr>
+        <w:rPr>
+          <w:rFonts w:hint="eastAsia"/>
+          <w:sz w:val="72"/>
+        </w:rPr>
+      </w:pPr>
+    </w:p>
+    <w:tbl>
+      <w:tblPr>
+        <w:tblStyle w:val="2-1"/>
+        <w:tblW w:w="0" w:type="auto"/>
+        <w:tblLook w:val="04A0" w:firstRow="1" w:lastRow="0" w:firstColumn="1" w:lastColumn="0" w:noHBand="0" w:noVBand="1"/>
+      </w:tblPr>
+      <w:tblGrid>
+        <w:gridCol w:w="1844"/>
+        <w:gridCol w:w="1845"/>
+        <w:gridCol w:w="1845"/>
+        <w:gridCol w:w="1845"/>
+        <w:gridCol w:w="1845"/>
+      </w:tblGrid>
+      <w:tr>
+        <w:trPr>
+          <w:cnfStyle w:val="100000000000" w:firstRow="1" w:lastRow="0" w:firstColumn="0" w:lastColumn="0" w:oddVBand="0" w:evenVBand="0" w:oddHBand="0" w:evenHBand="0" w:firstRowFirstColumn="0" w:firstRowLastColumn="0" w:lastRowFirstColumn="0" w:lastRowLastColumn="0"/>
+        </w:trPr>
+        <w:tc>
+          <w:tcPr>
+            <w:cnfStyle w:val="001000000100" w:firstRow="0" w:lastRow="0" w:firstColumn="1" w:lastColumn="0" w:oddVBand="0" w:evenVBand="0" w:oddHBand="0" w:evenHBand="0" w:firstRowFirstColumn="1" w:firstRowLastColumn="0" w:lastRowFirstColumn="0" w:lastRowLastColumn="0"/>
+            <w:tcW w:w="1844" w:type="dxa"/>
+            <w:tcBorders>
+              <w:top w:val="single" w:sz="4" w:space="0" w:color="365F91" w:themeColor="accent1" w:themeShade="BF"/>
+              <w:left w:val="single" w:sz="4" w:space="0" w:color="365F91" w:themeColor="accent1" w:themeShade="BF"/>
+              <w:right w:val="single" w:sz="4" w:space="0" w:color="365F91" w:themeColor="accent1" w:themeShade="BF"/>
+            </w:tcBorders>
+            <w:shd w:val="clear" w:color="auto" w:fill="95B3D7" w:themeFill="accent1" w:themeFillTint="99"/>
+          </w:tcPr>
+          <w:p>
+            <w:pPr>
+              <w:rPr>
+                <w:rFonts w:hint="eastAsia"/>
+                <w:sz w:val="28"/>
+                <w:szCs w:val="28"/>
+              </w:rPr>
+            </w:pPr>
+          </w:p>
+        </w:tc>
+        <w:tc>
+          <w:tcPr>
+            <w:tcW w:w="1845" w:type="dxa"/>
+            <w:tcBorders>
+              <w:top w:val="single" w:sz="4" w:space="0" w:color="365F91" w:themeColor="accent1" w:themeShade="BF"/>
+              <w:left w:val="single" w:sz="4" w:space="0" w:color="365F91" w:themeColor="accent1" w:themeShade="BF"/>
+              <w:right w:val="single" w:sz="4" w:space="0" w:color="365F91" w:themeColor="accent1" w:themeShade="BF"/>
+            </w:tcBorders>
+            <w:shd w:val="clear" w:color="auto" w:fill="95B3D7" w:themeFill="accent1" w:themeFillTint="99"/>
+          </w:tcPr>
+          <w:p>
+            <w:pPr>
+              <w:cnfStyle w:val="100000000000" w:firstRow="1" w:lastRow="0" w:firstColumn="0" w:lastColumn="0" w:oddVBand="0" w:evenVBand="0" w:oddHBand="0" w:evenHBand="0" w:firstRowFirstColumn="0" w:firstRowLastColumn="0" w:lastRowFirstColumn="0" w:lastRowLastColumn="0"/>
+              <w:rPr>
+                <w:rFonts w:hint="eastAsia"/>
+                <w:sz w:val="28"/>
+                <w:szCs w:val="28"/>
+              </w:rPr>
+            </w:pPr>
+          </w:p>
+        </w:tc>
+        <w:tc>
+          <w:tcPr>
+            <w:tcW w:w="1845" w:type="dxa"/>
+            <w:tcBorders>
+              <w:top w:val="single" w:sz="4" w:space="0" w:color="365F91" w:themeColor="accent1" w:themeShade="BF"/>
+              <w:left w:val="single" w:sz="4" w:space="0" w:color="365F91" w:themeColor="accent1" w:themeShade="BF"/>
+              <w:right w:val="single" w:sz="4" w:space="0" w:color="365F91" w:themeColor="accent1" w:themeShade="BF"/>
+            </w:tcBorders>
+            <w:shd w:val="clear" w:color="auto" w:fill="95B3D7" w:themeFill="accent1" w:themeFillTint="99"/>
+          </w:tcPr>
+          <w:p>
+            <w:pPr>
+              <w:cnfStyle w:val="100000000000" w:firstRow="1" w:lastRow="0" w:firstColumn="0" w:lastColumn="0" w:oddVBand="0" w:evenVBand="0" w:oddHBand="0" w:evenHBand="0" w:firstRowFirstColumn="0" w:firstRowLastColumn="0" w:lastRowFirstColumn="0" w:lastRowLastColumn="0"/>
+              <w:rPr>
+                <w:rFonts w:hint="eastAsia"/>
+                <w:sz w:val="28"/>
+                <w:szCs w:val="28"/>
+              </w:rPr>
+            </w:pPr>
+          </w:p>
+        </w:tc>
+        <w:tc>
+          <w:tcPr>
+            <w:tcW w:w="1845" w:type="dxa"/>
+            <w:tcBorders>
+              <w:top w:val="single" w:sz="4" w:space="0" w:color="365F91" w:themeColor="accent1" w:themeShade="BF"/>
+              <w:left w:val="single" w:sz="4" w:space="0" w:color="365F91" w:themeColor="accent1" w:themeShade="BF"/>
+              <w:right w:val="single" w:sz="4" w:space="0" w:color="365F91" w:themeColor="accent1" w:themeShade="BF"/>
+            </w:tcBorders>
+            <w:shd w:val="clear" w:color="auto" w:fill="95B3D7" w:themeFill="accent1" w:themeFillTint="99"/>
+          </w:tcPr>
+          <w:p>
+            <w:pPr>
+              <w:cnfStyle w:val="100000000000" w:firstRow="1" w:lastRow="0" w:firstColumn="0" w:lastColumn="0" w:oddVBand="0" w:evenVBand="0" w:oddHBand="0" w:evenHBand="0" w:firstRowFirstColumn="0" w:firstRowLastColumn="0" w:lastRowFirstColumn="0" w:lastRowLastColumn="0"/>
+              <w:rPr>
+                <w:rFonts w:hint="eastAsia"/>
+                <w:sz w:val="28"/>
+                <w:szCs w:val="28"/>
+              </w:rPr>
+            </w:pPr>
+          </w:p>
+        </w:tc>
+        <w:tc>
+          <w:tcPr>
+            <w:tcW w:w="1845" w:type="dxa"/>
+            <w:tcBorders>
+              <w:top w:val="single" w:sz="4" w:space="0" w:color="365F91" w:themeColor="accent1" w:themeShade="BF"/>
+              <w:left w:val="single" w:sz="4" w:space="0" w:color="365F91" w:themeColor="accent1" w:themeShade="BF"/>
+              <w:right w:val="single" w:sz="4" w:space="0" w:color="365F91" w:themeColor="accent1" w:themeShade="BF"/>
+            </w:tcBorders>
+            <w:shd w:val="clear" w:color="auto" w:fill="95B3D7" w:themeFill="accent1" w:themeFillTint="99"/>
+          </w:tcPr>
+          <w:p>
+            <w:pPr>
+              <w:cnfStyle w:val="100000000000" w:firstRow="1" w:lastRow="0" w:firstColumn="0" w:lastColumn="0" w:oddVBand="0" w:evenVBand="0" w:oddHBand="0" w:evenHBand="0" w:firstRowFirstColumn="0" w:firstRowLastColumn="0" w:lastRowFirstColumn="0" w:lastRowLastColumn="0"/>
+              <w:rPr>
+                <w:rFonts w:hint="eastAsia"/>
+                <w:sz w:val="28"/>
+                <w:szCs w:val="28"/>
+              </w:rPr>
+            </w:pPr>
+          </w:p>
+        </w:tc>
+      </w:tr>
+      <w:tr>
+        <w:trPr>
+          <w:cnfStyle w:val="000000100000" w:firstRow="0" w:lastRow="0" w:firstColumn="0" w:lastColumn="0" w:oddVBand="0" w:evenVBand="0" w:oddHBand="1" w:evenHBand="0" w:firstRowFirstColumn="0" w:firstRowLastColumn="0" w:lastRowFirstColumn="0" w:lastRowLastColumn="0"/>
+        </w:trPr>
+        <w:tc>
+          <w:tcPr>
+            <w:cnfStyle w:val="001000000000" w:firstRow="0" w:lastRow="0" w:firstColumn="1" w:lastColumn="0" w:oddVBand="0" w:evenVBand="0" w:oddHBand="0" w:evenHBand="0" w:firstRowFirstColumn="0" w:firstRowLastColumn="0" w:lastRowFirstColumn="0" w:lastRowLastColumn="0"/>
+            <w:tcW w:w="1844" w:type="dxa"/>
+            <w:tcBorders>
+              <w:top w:val="single" w:sz="24" w:space="0" w:color="4F81BD" w:themeColor="accent1"/>
+              <w:left w:val="single" w:sz="4" w:space="0" w:color="365F91" w:themeColor="accent1" w:themeShade="BF"/>
+              <w:bottom w:val="single" w:sz="4" w:space="0" w:color="365F91" w:themeColor="accent1" w:themeShade="BF"/>
+              <w:right w:val="single" w:sz="4" w:space="0" w:color="365F91" w:themeColor="accent1" w:themeShade="BF"/>
+            </w:tcBorders>
+            <w:shd w:val="clear" w:color="auto" w:fill="95B3D7" w:themeFill="accent1" w:themeFillTint="99"/>
+          </w:tcPr>
+          <w:p>
+            <w:pPr>
+              <w:rPr>
+                <w:rFonts w:hint="eastAsia"/>
+                <w:sz w:val="28"/>
+                <w:szCs w:val="28"/>
+              </w:rPr>
+            </w:pPr>
+          </w:p>
+        </w:tc>
+        <w:tc>
+          <w:tcPr>
+            <w:tcW w:w="1845" w:type="dxa"/>
+            <w:tcBorders>
+              <w:top w:val="single" w:sz="24" w:space="0" w:color="4F81BD" w:themeColor="accent1"/>
+              <w:left w:val="single" w:sz="4" w:space="0" w:color="365F91" w:themeColor="accent1" w:themeShade="BF"/>
+              <w:bottom w:val="single" w:sz="4" w:space="0" w:color="365F91" w:themeColor="accent1" w:themeShade="BF"/>
+              <w:right w:val="single" w:sz="4" w:space="0" w:color="365F91" w:themeColor="accent1" w:themeShade="BF"/>
+            </w:tcBorders>
+          </w:tcPr>
+          <w:p>
+            <w:pPr>
+              <w:cnfStyle w:val="000000100000" w:firstRow="0" w:lastRow="0" w:firstColumn="0" w:lastColumn="0" w:oddVBand="0" w:evenVBand="0" w:oddHBand="1" w:evenHBand="0" w:firstRowFirstColumn="0" w:firstRowLastColumn="0" w:lastRowFirstColumn="0" w:lastRowLastColumn="0"/>
+              <w:rPr>
+                <w:rFonts w:hint="eastAsia"/>
+                <w:sz w:val="28"/>
+                <w:szCs w:val="28"/>
+              </w:rPr>
+            </w:pPr>
+          </w:p>
+        </w:tc>
+        <w:tc>
+          <w:tcPr>
+            <w:tcW w:w="1845" w:type="dxa"/>
+            <w:tcBorders>
+              <w:top w:val="single" w:sz="24" w:space="0" w:color="4F81BD" w:themeColor="accent1"/>
+              <w:left w:val="single" w:sz="4" w:space="0" w:color="365F91" w:themeColor="accent1" w:themeShade="BF"/>
+              <w:bottom w:val="single" w:sz="4" w:space="0" w:color="365F91" w:themeColor="accent1" w:themeShade="BF"/>
+              <w:right w:val="single" w:sz="4" w:space="0" w:color="365F91" w:themeColor="accent1" w:themeShade="BF"/>
+            </w:tcBorders>
+          </w:tcPr>
+          <w:p>
+            <w:pPr>
+              <w:cnfStyle w:val="000000100000" w:firstRow="0" w:lastRow="0" w:firstColumn="0" w:lastColumn="0" w:oddVBand="0" w:evenVBand="0" w:oddHBand="1" w:evenHBand="0" w:firstRowFirstColumn="0" w:firstRowLastColumn="0" w:lastRowFirstColumn="0" w:lastRowLastColumn="0"/>
+              <w:rPr>
+                <w:rFonts w:hint="eastAsia"/>
+                <w:sz w:val="28"/>
+                <w:szCs w:val="28"/>
+              </w:rPr>
+            </w:pPr>
+          </w:p>
+        </w:tc>
+        <w:tc>
+          <w:tcPr>
+            <w:tcW w:w="1845" w:type="dxa"/>
+            <w:tcBorders>
+              <w:top w:val="single" w:sz="24" w:space="0" w:color="4F81BD" w:themeColor="accent1"/>
+              <w:left w:val="single" w:sz="4" w:space="0" w:color="365F91" w:themeColor="accent1" w:themeShade="BF"/>
+              <w:bottom w:val="single" w:sz="4" w:space="0" w:color="365F91" w:themeColor="accent1" w:themeShade="BF"/>
+              <w:right w:val="single" w:sz="4" w:space="0" w:color="365F91" w:themeColor="accent1" w:themeShade="BF"/>
+            </w:tcBorders>
+          </w:tcPr>
+          <w:p>
+            <w:pPr>
+              <w:cnfStyle w:val="000000100000" w:firstRow="0" w:lastRow="0" w:firstColumn="0" w:lastColumn="0" w:oddVBand="0" w:evenVBand="0" w:oddHBand="1" w:evenHBand="0" w:firstRowFirstColumn="0" w:firstRowLastColumn="0" w:lastRowFirstColumn="0" w:lastRowLastColumn="0"/>
+              <w:rPr>
+                <w:rFonts w:hint="eastAsia"/>
+                <w:sz w:val="28"/>
+                <w:szCs w:val="28"/>
+              </w:rPr>
+            </w:pPr>
+          </w:p>
+        </w:tc>
+        <w:tc>
+          <w:tcPr>
+            <w:tcW w:w="1845" w:type="dxa"/>
+            <w:tcBorders>
+              <w:top w:val="single" w:sz="24" w:space="0" w:color="4F81BD" w:themeColor="accent1"/>
+              <w:left w:val="single" w:sz="4" w:space="0" w:color="365F91" w:themeColor="accent1" w:themeShade="BF"/>
+              <w:bottom w:val="single" w:sz="4" w:space="0" w:color="365F91" w:themeColor="accent1" w:themeShade="BF"/>
+              <w:right w:val="single" w:sz="4" w:space="0" w:color="365F91" w:themeColor="accent1" w:themeShade="BF"/>
+            </w:tcBorders>
+          </w:tcPr>
+          <w:p>
+            <w:pPr>
+              <w:cnfStyle w:val="000000100000" w:firstRow="0" w:lastRow="0" w:firstColumn="0" w:lastColumn="0" w:oddVBand="0" w:evenVBand="0" w:oddHBand="1" w:evenHBand="0" w:firstRowFirstColumn="0" w:firstRowLastColumn="0" w:lastRowFirstColumn="0" w:lastRowLastColumn="0"/>
+              <w:rPr>
+                <w:rFonts w:hint="eastAsia"/>
+                <w:sz w:val="28"/>
+                <w:szCs w:val="28"/>
+              </w:rPr>
+            </w:pPr>
+          </w:p>
+        </w:tc>
+      </w:tr>
+      <w:tr>
+        <w:tc>
+          <w:tcPr>
+            <w:cnfStyle w:val="001000000000" w:firstRow="0" w:lastRow="0" w:firstColumn="1" w:lastColumn="0" w:oddVBand="0" w:evenVBand="0" w:oddHBand="0" w:evenHBand="0" w:firstRowFirstColumn="0" w:firstRowLastColumn="0" w:lastRowFirstColumn="0" w:lastRowLastColumn="0"/>
+            <w:tcW w:w="1844" w:type="dxa"/>
+            <w:tcBorders>
+              <w:top w:val="single" w:sz="4" w:space="0" w:color="365F91" w:themeColor="accent1" w:themeShade="BF"/>
+              <w:left w:val="single" w:sz="4" w:space="0" w:color="365F91" w:themeColor="accent1" w:themeShade="BF"/>
+              <w:bottom w:val="single" w:sz="4" w:space="0" w:color="365F91" w:themeColor="accent1" w:themeShade="BF"/>
+              <w:right w:val="single" w:sz="4" w:space="0" w:color="365F91" w:themeColor="accent1" w:themeShade="BF"/>
+            </w:tcBorders>
+            <w:shd w:val="clear" w:color="auto" w:fill="95B3D7" w:themeFill="accent1" w:themeFillTint="99"/>
+          </w:tcPr>
+          <w:p>
+            <w:pPr>
+              <w:rPr>
+                <w:rFonts w:hint="eastAsia"/>
+                <w:sz w:val="28"/>
+                <w:szCs w:val="28"/>
+              </w:rPr>
+            </w:pPr>
+          </w:p>
+        </w:tc>
+        <w:tc>
+          <w:tcPr>
+            <w:tcW w:w="1845" w:type="dxa"/>
+            <w:tcBorders>
+              <w:top w:val="single" w:sz="4" w:space="0" w:color="365F91" w:themeColor="accent1" w:themeShade="BF"/>
+              <w:left w:val="single" w:sz="4" w:space="0" w:color="365F91" w:themeColor="accent1" w:themeShade="BF"/>
+              <w:bottom w:val="single" w:sz="4" w:space="0" w:color="365F91" w:themeColor="accent1" w:themeShade="BF"/>
+              <w:right w:val="single" w:sz="4" w:space="0" w:color="365F91" w:themeColor="accent1" w:themeShade="BF"/>
+            </w:tcBorders>
+          </w:tcPr>
+          <w:p>
+            <w:pPr>
+              <w:cnfStyle w:val="000000000000" w:firstRow="0" w:lastRow="0" w:firstColumn="0" w:lastColumn="0" w:oddVBand="0" w:evenVBand="0" w:oddHBand="0" w:evenHBand="0" w:firstRowFirstColumn="0" w:firstRowLastColumn="0" w:lastRowFirstColumn="0" w:lastRowLastColumn="0"/>
+              <w:rPr>
+                <w:rFonts w:hint="eastAsia"/>
+                <w:sz w:val="28"/>
+                <w:szCs w:val="28"/>
+              </w:rPr>
+            </w:pPr>
+          </w:p>
+        </w:tc>
+        <w:tc>
+          <w:tcPr>
+            <w:tcW w:w="1845" w:type="dxa"/>
+            <w:tcBorders>
+              <w:top w:val="single" w:sz="4" w:space="0" w:color="365F91" w:themeColor="accent1" w:themeShade="BF"/>
+              <w:left w:val="single" w:sz="4" w:space="0" w:color="365F91" w:themeColor="accent1" w:themeShade="BF"/>
+              <w:bottom w:val="single" w:sz="4" w:space="0" w:color="365F91" w:themeColor="accent1" w:themeShade="BF"/>
+              <w:right w:val="single" w:sz="4" w:space="0" w:color="365F91" w:themeColor="accent1" w:themeShade="BF"/>
+            </w:tcBorders>
+          </w:tcPr>
+          <w:p>
+            <w:pPr>
+              <w:cnfStyle w:val="000000000000" w:firstRow="0" w:lastRow="0" w:firstColumn="0" w:lastColumn="0" w:oddVBand="0" w:evenVBand="0" w:oddHBand="0" w:evenHBand="0" w:firstRowFirstColumn="0" w:firstRowLastColumn="0" w:lastRowFirstColumn="0" w:lastRowLastColumn="0"/>
+              <w:rPr>
+                <w:rFonts w:hint="eastAsia"/>
+                <w:sz w:val="28"/>
+                <w:szCs w:val="28"/>
+              </w:rPr>
+            </w:pPr>
+          </w:p>
+        </w:tc>
+        <w:tc>
+          <w:tcPr>
+            <w:tcW w:w="1845" w:type="dxa"/>
+            <w:tcBorders>
+              <w:top w:val="single" w:sz="4" w:space="0" w:color="365F91" w:themeColor="accent1" w:themeShade="BF"/>
+              <w:left w:val="single" w:sz="4" w:space="0" w:color="365F91" w:themeColor="accent1" w:themeShade="BF"/>
+              <w:bottom w:val="single" w:sz="4" w:space="0" w:color="365F91" w:themeColor="accent1" w:themeShade="BF"/>
+              <w:right w:val="single" w:sz="4" w:space="0" w:color="365F91" w:themeColor="accent1" w:themeShade="BF"/>
+            </w:tcBorders>
+          </w:tcPr>
+          <w:p>
+            <w:pPr>
+              <w:cnfStyle w:val="000000000000" w:firstRow="0" w:lastRow="0" w:firstColumn="0" w:lastColumn="0" w:oddVBand="0" w:evenVBand="0" w:oddHBand="0" w:evenHBand="0" w:firstRowFirstColumn="0" w:firstRowLastColumn="0" w:lastRowFirstColumn="0" w:lastRowLastColumn="0"/>
+              <w:rPr>
+                <w:rFonts w:hint="eastAsia"/>
+                <w:sz w:val="28"/>
+                <w:szCs w:val="28"/>
+              </w:rPr>
+            </w:pPr>
+          </w:p>
+        </w:tc>
+        <w:tc>
+          <w:tcPr>
+            <w:tcW w:w="1845" w:type="dxa"/>
+            <w:tcBorders>
+              <w:top w:val="single" w:sz="4" w:space="0" w:color="365F91" w:themeColor="accent1" w:themeShade="BF"/>
+              <w:left w:val="single" w:sz="4" w:space="0" w:color="365F91" w:themeColor="accent1" w:themeShade="BF"/>
+              <w:bottom w:val="single" w:sz="4" w:space="0" w:color="365F91" w:themeColor="accent1" w:themeShade="BF"/>
+              <w:right w:val="single" w:sz="4" w:space="0" w:color="365F91" w:themeColor="accent1" w:themeShade="BF"/>
+            </w:tcBorders>
+          </w:tcPr>
+          <w:p>
+            <w:pPr>
+              <w:cnfStyle w:val="000000000000" w:firstRow="0" w:lastRow="0" w:firstColumn="0" w:lastColumn="0" w:oddVBand="0" w:evenVBand="0" w:oddHBand="0" w:evenHBand="0" w:firstRowFirstColumn="0" w:firstRowLastColumn="0" w:lastRowFirstColumn="0" w:lastRowLastColumn="0"/>
+              <w:rPr>
+                <w:rFonts w:hint="eastAsia"/>
+                <w:sz w:val="28"/>
+                <w:szCs w:val="28"/>
+              </w:rPr>
+            </w:pPr>
+          </w:p>
+        </w:tc>
+      </w:tr>
+      <w:tr>
+        <w:trPr>
+          <w:cnfStyle w:val="000000100000" w:firstRow="0" w:lastRow="0" w:firstColumn="0" w:lastColumn="0" w:oddVBand="0" w:evenVBand="0" w:oddHBand="1" w:evenHBand="0" w:firstRowFirstColumn="0" w:firstRowLastColumn="0" w:lastRowFirstColumn="0" w:lastRowLastColumn="0"/>
+        </w:trPr>
+        <w:tc>
+          <w:tcPr>
+            <w:cnfStyle w:val="001000000000" w:firstRow="0" w:lastRow="0" w:firstColumn="1" w:lastColumn="0" w:oddVBand="0" w:evenVBand="0" w:oddHBand="0" w:evenHBand="0" w:firstRowFirstColumn="0" w:firstRowLastColumn="0" w:lastRowFirstColumn="0" w:lastRowLastColumn="0"/>
+            <w:tcW w:w="1844" w:type="dxa"/>
+            <w:tcBorders>
+              <w:top w:val="single" w:sz="4" w:space="0" w:color="365F91" w:themeColor="accent1" w:themeShade="BF"/>
+              <w:left w:val="single" w:sz="4" w:space="0" w:color="365F91" w:themeColor="accent1" w:themeShade="BF"/>
+              <w:bottom w:val="single" w:sz="4" w:space="0" w:color="365F91" w:themeColor="accent1" w:themeShade="BF"/>
+              <w:right w:val="single" w:sz="4" w:space="0" w:color="365F91" w:themeColor="accent1" w:themeShade="BF"/>
+            </w:tcBorders>
+            <w:shd w:val="clear" w:color="auto" w:fill="95B3D7" w:themeFill="accent1" w:themeFillTint="99"/>
+          </w:tcPr>
+          <w:p>
+            <w:pPr>
+              <w:rPr>
+                <w:rFonts w:hint="eastAsia"/>
+                <w:sz w:val="28"/>
+                <w:szCs w:val="28"/>
+              </w:rPr>
+            </w:pPr>
+          </w:p>
+        </w:tc>
+        <w:tc>
+          <w:tcPr>
+            <w:tcW w:w="1845" w:type="dxa"/>
+            <w:tcBorders>
+              <w:top w:val="single" w:sz="4" w:space="0" w:color="365F91" w:themeColor="accent1" w:themeShade="BF"/>
+              <w:left w:val="single" w:sz="4" w:space="0" w:color="365F91" w:themeColor="accent1" w:themeShade="BF"/>
+              <w:bottom w:val="single" w:sz="4" w:space="0" w:color="365F91" w:themeColor="accent1" w:themeShade="BF"/>
+              <w:right w:val="single" w:sz="4" w:space="0" w:color="365F91" w:themeColor="accent1" w:themeShade="BF"/>
+            </w:tcBorders>
+          </w:tcPr>
+          <w:p>
+            <w:pPr>
+              <w:cnfStyle w:val="000000100000" w:firstRow="0" w:lastRow="0" w:firstColumn="0" w:lastColumn="0" w:oddVBand="0" w:evenVBand="0" w:oddHBand="1" w:evenHBand="0" w:firstRowFirstColumn="0" w:firstRowLastColumn="0" w:lastRowFirstColumn="0" w:lastRowLastColumn="0"/>
+              <w:rPr>
+                <w:rFonts w:hint="eastAsia"/>
+                <w:sz w:val="28"/>
+                <w:szCs w:val="28"/>
+              </w:rPr>
+            </w:pPr>
+          </w:p>
+        </w:tc>
+        <w:tc>
+          <w:tcPr>
+            <w:tcW w:w="1845" w:type="dxa"/>
+            <w:tcBorders>
+              <w:top w:val="single" w:sz="4" w:space="0" w:color="365F91" w:themeColor="accent1" w:themeShade="BF"/>
+              <w:left w:val="single" w:sz="4" w:space="0" w:color="365F91" w:themeColor="accent1" w:themeShade="BF"/>
+              <w:bottom w:val="single" w:sz="4" w:space="0" w:color="365F91" w:themeColor="accent1" w:themeShade="BF"/>
+              <w:right w:val="single" w:sz="4" w:space="0" w:color="365F91" w:themeColor="accent1" w:themeShade="BF"/>
+            </w:tcBorders>
+          </w:tcPr>
+          <w:p>
+            <w:pPr>
+              <w:cnfStyle w:val="000000100000" w:firstRow="0" w:lastRow="0" w:firstColumn="0" w:lastColumn="0" w:oddVBand="0" w:evenVBand="0" w:oddHBand="1" w:evenHBand="0" w:firstRowFirstColumn="0" w:firstRowLastColumn="0" w:lastRowFirstColumn="0" w:lastRowLastColumn="0"/>
+              <w:rPr>
+                <w:rFonts w:hint="eastAsia"/>
+                <w:sz w:val="28"/>
+                <w:szCs w:val="28"/>
+              </w:rPr>
+            </w:pPr>
+          </w:p>
+        </w:tc>
+        <w:tc>
+          <w:tcPr>
+            <w:tcW w:w="1845" w:type="dxa"/>
+            <w:tcBorders>
+              <w:top w:val="single" w:sz="4" w:space="0" w:color="365F91" w:themeColor="accent1" w:themeShade="BF"/>
+              <w:left w:val="single" w:sz="4" w:space="0" w:color="365F91" w:themeColor="accent1" w:themeShade="BF"/>
+              <w:bottom w:val="single" w:sz="4" w:space="0" w:color="365F91" w:themeColor="accent1" w:themeShade="BF"/>
+              <w:right w:val="single" w:sz="4" w:space="0" w:color="365F91" w:themeColor="accent1" w:themeShade="BF"/>
+            </w:tcBorders>
+          </w:tcPr>
+          <w:p>
+            <w:pPr>
+              <w:cnfStyle w:val="000000100000" w:firstRow="0" w:lastRow="0" w:firstColumn="0" w:lastColumn="0" w:oddVBand="0" w:evenVBand="0" w:oddHBand="1" w:evenHBand="0" w:firstRowFirstColumn="0" w:firstRowLastColumn="0" w:lastRowFirstColumn="0" w:lastRowLastColumn="0"/>
+              <w:rPr>
+                <w:rFonts w:hint="eastAsia"/>
+                <w:sz w:val="28"/>
+                <w:szCs w:val="28"/>
+              </w:rPr>
+            </w:pPr>
+          </w:p>
+        </w:tc>
+        <w:tc>
+          <w:tcPr>
+            <w:tcW w:w="1845" w:type="dxa"/>
+            <w:tcBorders>
+              <w:top w:val="single" w:sz="4" w:space="0" w:color="365F91" w:themeColor="accent1" w:themeShade="BF"/>
+              <w:left w:val="single" w:sz="4" w:space="0" w:color="365F91" w:themeColor="accent1" w:themeShade="BF"/>
+              <w:bottom w:val="single" w:sz="4" w:space="0" w:color="365F91" w:themeColor="accent1" w:themeShade="BF"/>
+              <w:right w:val="single" w:sz="4" w:space="0" w:color="365F91" w:themeColor="accent1" w:themeShade="BF"/>
+            </w:tcBorders>
+          </w:tcPr>
+          <w:p>
+            <w:pPr>
+              <w:cnfStyle w:val="000000100000" w:firstRow="0" w:lastRow="0" w:firstColumn="0" w:lastColumn="0" w:oddVBand="0" w:evenVBand="0" w:oddHBand="1" w:evenHBand="0" w:firstRowFirstColumn="0" w:firstRowLastColumn="0" w:lastRowFirstColumn="0" w:lastRowLastColumn="0"/>
+              <w:rPr>
+                <w:rFonts w:hint="eastAsia"/>
+                <w:sz w:val="28"/>
+                <w:szCs w:val="28"/>
+              </w:rPr>
+            </w:pPr>
+          </w:p>
+        </w:tc>
+      </w:tr>
+    </w:tbl>
+    <w:p>
+      <w:pPr>
+        <w:rPr>
+          <w:szCs w:val="20"/>
+        </w:rPr>
+      </w:pPr>
     </w:p>
     <w:sectPr>
       <w:pgSz w:w="11906" w:h="16838"/>
@@ -221,6 +1042,185 @@
     <w:semiHidden/>
     <w:unhideWhenUsed/>
   </w:style>
+  <w:style w:type="paragraph" w:styleId="a3">
+    <w:name w:val="Balloon Text"/>
+    <w:basedOn w:val="a"/>
+    <w:link w:val="Char"/>
+    <w:uiPriority w:val="99"/>
+    <w:semiHidden/>
+    <w:unhideWhenUsed/>
+    <w:rsid w:val="00FD65E5"/>
+    <w:pPr>
+      <w:spacing w:after="0" w:line="240" w:lineRule="auto"/>
+    </w:pPr>
+    <w:rPr>
+      <w:rFonts w:asciiTheme="majorHAnsi" w:eastAsiaTheme="majorEastAsia" w:hAnsiTheme="majorHAnsi" w:cstheme="majorBidi"/>
+      <w:sz w:val="18"/>
+      <w:szCs w:val="18"/>
+    </w:rPr>
+  </w:style>
+  <w:style w:type="character" w:customStyle="1" w:styleId="Char">
+    <w:name w:val="풍선 도움말 텍스트 Char"/>
+    <w:basedOn w:val="a0"/>
+    <w:link w:val="a3"/>
+    <w:uiPriority w:val="99"/>
+    <w:semiHidden/>
+    <w:rsid w:val="00FD65E5"/>
+    <w:rPr>
+      <w:rFonts w:asciiTheme="majorHAnsi" w:eastAsiaTheme="majorEastAsia" w:hAnsiTheme="majorHAnsi" w:cstheme="majorBidi"/>
+      <w:kern w:val="2"/>
+      <w:sz w:val="18"/>
+      <w:szCs w:val="18"/>
+    </w:rPr>
+  </w:style>
+  <w:style w:type="table" w:styleId="a4">
+    <w:name w:val="Table Grid"/>
+    <w:basedOn w:val="a1"/>
+    <w:uiPriority w:val="59"/>
+    <w:rsid w:val="00FD65E5"/>
+    <w:tblPr>
+      <w:tblInd w:w="0" w:type="dxa"/>
+      <w:tblBorders>
+        <w:top w:val="single" w:sz="4" w:space="0" w:color="auto"/>
+        <w:left w:val="single" w:sz="4" w:space="0" w:color="auto"/>
+        <w:bottom w:val="single" w:sz="4" w:space="0" w:color="auto"/>
+        <w:right w:val="single" w:sz="4" w:space="0" w:color="auto"/>
+        <w:insideH w:val="single" w:sz="4" w:space="0" w:color="auto"/>
+        <w:insideV w:val="single" w:sz="4" w:space="0" w:color="auto"/>
+      </w:tblBorders>
+      <w:tblCellMar>
+        <w:top w:w="0" w:type="dxa"/>
+        <w:left w:w="108" w:type="dxa"/>
+        <w:bottom w:w="0" w:type="dxa"/>
+        <w:right w:w="108" w:type="dxa"/>
+      </w:tblCellMar>
+    </w:tblPr>
+  </w:style>
+  <w:style w:type="table" w:styleId="2-1">
+    <w:name w:val="Medium List 2 Accent 1"/>
+    <w:basedOn w:val="a1"/>
+    <w:uiPriority w:val="66"/>
+    <w:rsid w:val="00FD65E5"/>
+    <w:rPr>
+      <w:rFonts w:asciiTheme="majorHAnsi" w:eastAsiaTheme="majorEastAsia" w:hAnsiTheme="majorHAnsi" w:cstheme="majorBidi"/>
+      <w:color w:val="000000" w:themeColor="text1"/>
+    </w:rPr>
+    <w:tblPr>
+      <w:tblStyleRowBandSize w:val="1"/>
+      <w:tblStyleColBandSize w:val="1"/>
+      <w:tblInd w:w="0" w:type="dxa"/>
+      <w:tblBorders>
+        <w:top w:val="single" w:sz="8" w:space="0" w:color="4F81BD" w:themeColor="accent1"/>
+        <w:left w:val="single" w:sz="8" w:space="0" w:color="4F81BD" w:themeColor="accent1"/>
+        <w:bottom w:val="single" w:sz="8" w:space="0" w:color="4F81BD" w:themeColor="accent1"/>
+        <w:right w:val="single" w:sz="8" w:space="0" w:color="4F81BD" w:themeColor="accent1"/>
+      </w:tblBorders>
+      <w:tblCellMar>
+        <w:top w:w="0" w:type="dxa"/>
+        <w:left w:w="108" w:type="dxa"/>
+        <w:bottom w:w="0" w:type="dxa"/>
+        <w:right w:w="108" w:type="dxa"/>
+      </w:tblCellMar>
+    </w:tblPr>
+    <w:tblStylePr w:type="firstRow">
+      <w:rPr>
+        <w:sz w:val="24"/>
+        <w:szCs w:val="24"/>
+      </w:rPr>
+      <w:tblPr/>
+      <w:tcPr>
+        <w:tcBorders>
+          <w:top w:val="nil"/>
+          <w:left w:val="nil"/>
+          <w:bottom w:val="single" w:sz="24" w:space="0" w:color="4F81BD" w:themeColor="accent1"/>
+          <w:right w:val="nil"/>
+          <w:insideH w:val="nil"/>
+          <w:insideV w:val="nil"/>
+        </w:tcBorders>
+        <w:shd w:val="clear" w:color="auto" w:fill="FFFFFF" w:themeFill="background1"/>
+      </w:tcPr>
+    </w:tblStylePr>
+    <w:tblStylePr w:type="lastRow">
+      <w:tblPr/>
+      <w:tcPr>
+        <w:tcBorders>
+          <w:top w:val="single" w:sz="8" w:space="0" w:color="4F81BD" w:themeColor="accent1"/>
+          <w:left w:val="nil"/>
+          <w:bottom w:val="nil"/>
+          <w:right w:val="nil"/>
+          <w:insideH w:val="nil"/>
+          <w:insideV w:val="nil"/>
+        </w:tcBorders>
+        <w:shd w:val="clear" w:color="auto" w:fill="FFFFFF" w:themeFill="background1"/>
+      </w:tcPr>
+    </w:tblStylePr>
+    <w:tblStylePr w:type="firstCol">
+      <w:tblPr/>
+      <w:tcPr>
+        <w:tcBorders>
+          <w:top w:val="nil"/>
+          <w:left w:val="nil"/>
+          <w:bottom w:val="nil"/>
+          <w:right w:val="single" w:sz="8" w:space="0" w:color="4F81BD" w:themeColor="accent1"/>
+          <w:insideH w:val="nil"/>
+          <w:insideV w:val="nil"/>
+        </w:tcBorders>
+        <w:shd w:val="clear" w:color="auto" w:fill="FFFFFF" w:themeFill="background1"/>
+      </w:tcPr>
+    </w:tblStylePr>
+    <w:tblStylePr w:type="lastCol">
+      <w:tblPr/>
+      <w:tcPr>
+        <w:tcBorders>
+          <w:top w:val="nil"/>
+          <w:left w:val="single" w:sz="8" w:space="0" w:color="4F81BD" w:themeColor="accent1"/>
+          <w:bottom w:val="nil"/>
+          <w:right w:val="nil"/>
+          <w:insideH w:val="nil"/>
+          <w:insideV w:val="nil"/>
+        </w:tcBorders>
+        <w:shd w:val="clear" w:color="auto" w:fill="FFFFFF" w:themeFill="background1"/>
+      </w:tcPr>
+    </w:tblStylePr>
+    <w:tblStylePr w:type="band1Vert">
+      <w:tblPr/>
+      <w:tcPr>
+        <w:tcBorders>
+          <w:left w:val="nil"/>
+          <w:right w:val="nil"/>
+          <w:insideH w:val="nil"/>
+          <w:insideV w:val="nil"/>
+        </w:tcBorders>
+        <w:shd w:val="clear" w:color="auto" w:fill="D3DFEE" w:themeFill="accent1" w:themeFillTint="3F"/>
+      </w:tcPr>
+    </w:tblStylePr>
+    <w:tblStylePr w:type="band1Horz">
+      <w:tblPr/>
+      <w:tcPr>
+        <w:tcBorders>
+          <w:top w:val="nil"/>
+          <w:bottom w:val="nil"/>
+          <w:insideH w:val="nil"/>
+          <w:insideV w:val="nil"/>
+        </w:tcBorders>
+        <w:shd w:val="clear" w:color="auto" w:fill="D3DFEE" w:themeFill="accent1" w:themeFillTint="3F"/>
+      </w:tcPr>
+    </w:tblStylePr>
+    <w:tblStylePr w:type="nwCell">
+      <w:tblPr/>
+      <w:tcPr>
+        <w:shd w:val="clear" w:color="auto" w:fill="FFFFFF" w:themeFill="background1"/>
+      </w:tcPr>
+    </w:tblStylePr>
+    <w:tblStylePr w:type="swCell">
+      <w:tblPr/>
+      <w:tcPr>
+        <w:tcBorders>
+          <w:top w:val="nil"/>
+        </w:tcBorders>
+      </w:tcPr>
+    </w:tblStylePr>
+  </w:style>
 </w:styles>
 </file>
 
@@ -417,7 +1417,438 @@
     <w:semiHidden/>
     <w:unhideWhenUsed/>
   </w:style>
+  <w:style w:type="paragraph" w:styleId="a3">
+    <w:name w:val="Balloon Text"/>
+    <w:basedOn w:val="a"/>
+    <w:link w:val="Char"/>
+    <w:uiPriority w:val="99"/>
+    <w:semiHidden/>
+    <w:unhideWhenUsed/>
+    <w:rsid w:val="00FD65E5"/>
+    <w:pPr>
+      <w:spacing w:after="0" w:line="240" w:lineRule="auto"/>
+    </w:pPr>
+    <w:rPr>
+      <w:rFonts w:asciiTheme="majorHAnsi" w:eastAsiaTheme="majorEastAsia" w:hAnsiTheme="majorHAnsi" w:cstheme="majorBidi"/>
+      <w:sz w:val="18"/>
+      <w:szCs w:val="18"/>
+    </w:rPr>
+  </w:style>
+  <w:style w:type="character" w:customStyle="1" w:styleId="Char">
+    <w:name w:val="풍선 도움말 텍스트 Char"/>
+    <w:basedOn w:val="a0"/>
+    <w:link w:val="a3"/>
+    <w:uiPriority w:val="99"/>
+    <w:semiHidden/>
+    <w:rsid w:val="00FD65E5"/>
+    <w:rPr>
+      <w:rFonts w:asciiTheme="majorHAnsi" w:eastAsiaTheme="majorEastAsia" w:hAnsiTheme="majorHAnsi" w:cstheme="majorBidi"/>
+      <w:kern w:val="2"/>
+      <w:sz w:val="18"/>
+      <w:szCs w:val="18"/>
+    </w:rPr>
+  </w:style>
+  <w:style w:type="table" w:styleId="a4">
+    <w:name w:val="Table Grid"/>
+    <w:basedOn w:val="a1"/>
+    <w:uiPriority w:val="59"/>
+    <w:rsid w:val="00FD65E5"/>
+    <w:tblPr>
+      <w:tblInd w:w="0" w:type="dxa"/>
+      <w:tblBorders>
+        <w:top w:val="single" w:sz="4" w:space="0" w:color="auto"/>
+        <w:left w:val="single" w:sz="4" w:space="0" w:color="auto"/>
+        <w:bottom w:val="single" w:sz="4" w:space="0" w:color="auto"/>
+        <w:right w:val="single" w:sz="4" w:space="0" w:color="auto"/>
+        <w:insideH w:val="single" w:sz="4" w:space="0" w:color="auto"/>
+        <w:insideV w:val="single" w:sz="4" w:space="0" w:color="auto"/>
+      </w:tblBorders>
+      <w:tblCellMar>
+        <w:top w:w="0" w:type="dxa"/>
+        <w:left w:w="108" w:type="dxa"/>
+        <w:bottom w:w="0" w:type="dxa"/>
+        <w:right w:w="108" w:type="dxa"/>
+      </w:tblCellMar>
+    </w:tblPr>
+  </w:style>
+  <w:style w:type="table" w:styleId="2-1">
+    <w:name w:val="Medium List 2 Accent 1"/>
+    <w:basedOn w:val="a1"/>
+    <w:uiPriority w:val="66"/>
+    <w:rsid w:val="00FD65E5"/>
+    <w:rPr>
+      <w:rFonts w:asciiTheme="majorHAnsi" w:eastAsiaTheme="majorEastAsia" w:hAnsiTheme="majorHAnsi" w:cstheme="majorBidi"/>
+      <w:color w:val="000000" w:themeColor="text1"/>
+    </w:rPr>
+    <w:tblPr>
+      <w:tblStyleRowBandSize w:val="1"/>
+      <w:tblStyleColBandSize w:val="1"/>
+      <w:tblInd w:w="0" w:type="dxa"/>
+      <w:tblBorders>
+        <w:top w:val="single" w:sz="8" w:space="0" w:color="4F81BD" w:themeColor="accent1"/>
+        <w:left w:val="single" w:sz="8" w:space="0" w:color="4F81BD" w:themeColor="accent1"/>
+        <w:bottom w:val="single" w:sz="8" w:space="0" w:color="4F81BD" w:themeColor="accent1"/>
+        <w:right w:val="single" w:sz="8" w:space="0" w:color="4F81BD" w:themeColor="accent1"/>
+      </w:tblBorders>
+      <w:tblCellMar>
+        <w:top w:w="0" w:type="dxa"/>
+        <w:left w:w="108" w:type="dxa"/>
+        <w:bottom w:w="0" w:type="dxa"/>
+        <w:right w:w="108" w:type="dxa"/>
+      </w:tblCellMar>
+    </w:tblPr>
+    <w:tblStylePr w:type="firstRow">
+      <w:rPr>
+        <w:sz w:val="24"/>
+        <w:szCs w:val="24"/>
+      </w:rPr>
+      <w:tblPr/>
+      <w:tcPr>
+        <w:tcBorders>
+          <w:top w:val="nil"/>
+          <w:left w:val="nil"/>
+          <w:bottom w:val="single" w:sz="24" w:space="0" w:color="4F81BD" w:themeColor="accent1"/>
+          <w:right w:val="nil"/>
+          <w:insideH w:val="nil"/>
+          <w:insideV w:val="nil"/>
+        </w:tcBorders>
+        <w:shd w:val="clear" w:color="auto" w:fill="FFFFFF" w:themeFill="background1"/>
+      </w:tcPr>
+    </w:tblStylePr>
+    <w:tblStylePr w:type="lastRow">
+      <w:tblPr/>
+      <w:tcPr>
+        <w:tcBorders>
+          <w:top w:val="single" w:sz="8" w:space="0" w:color="4F81BD" w:themeColor="accent1"/>
+          <w:left w:val="nil"/>
+          <w:bottom w:val="nil"/>
+          <w:right w:val="nil"/>
+          <w:insideH w:val="nil"/>
+          <w:insideV w:val="nil"/>
+        </w:tcBorders>
+        <w:shd w:val="clear" w:color="auto" w:fill="FFFFFF" w:themeFill="background1"/>
+      </w:tcPr>
+    </w:tblStylePr>
+    <w:tblStylePr w:type="firstCol">
+      <w:tblPr/>
+      <w:tcPr>
+        <w:tcBorders>
+          <w:top w:val="nil"/>
+          <w:left w:val="nil"/>
+          <w:bottom w:val="nil"/>
+          <w:right w:val="single" w:sz="8" w:space="0" w:color="4F81BD" w:themeColor="accent1"/>
+          <w:insideH w:val="nil"/>
+          <w:insideV w:val="nil"/>
+        </w:tcBorders>
+        <w:shd w:val="clear" w:color="auto" w:fill="FFFFFF" w:themeFill="background1"/>
+      </w:tcPr>
+    </w:tblStylePr>
+    <w:tblStylePr w:type="lastCol">
+      <w:tblPr/>
+      <w:tcPr>
+        <w:tcBorders>
+          <w:top w:val="nil"/>
+          <w:left w:val="single" w:sz="8" w:space="0" w:color="4F81BD" w:themeColor="accent1"/>
+          <w:bottom w:val="nil"/>
+          <w:right w:val="nil"/>
+          <w:insideH w:val="nil"/>
+          <w:insideV w:val="nil"/>
+        </w:tcBorders>
+        <w:shd w:val="clear" w:color="auto" w:fill="FFFFFF" w:themeFill="background1"/>
+      </w:tcPr>
+    </w:tblStylePr>
+    <w:tblStylePr w:type="band1Vert">
+      <w:tblPr/>
+      <w:tcPr>
+        <w:tcBorders>
+          <w:left w:val="nil"/>
+          <w:right w:val="nil"/>
+          <w:insideH w:val="nil"/>
+          <w:insideV w:val="nil"/>
+        </w:tcBorders>
+        <w:shd w:val="clear" w:color="auto" w:fill="D3DFEE" w:themeFill="accent1" w:themeFillTint="3F"/>
+      </w:tcPr>
+    </w:tblStylePr>
+    <w:tblStylePr w:type="band1Horz">
+      <w:tblPr/>
+      <w:tcPr>
+        <w:tcBorders>
+          <w:top w:val="nil"/>
+          <w:bottom w:val="nil"/>
+          <w:insideH w:val="nil"/>
+          <w:insideV w:val="nil"/>
+        </w:tcBorders>
+        <w:shd w:val="clear" w:color="auto" w:fill="D3DFEE" w:themeFill="accent1" w:themeFillTint="3F"/>
+      </w:tcPr>
+    </w:tblStylePr>
+    <w:tblStylePr w:type="nwCell">
+      <w:tblPr/>
+      <w:tcPr>
+        <w:shd w:val="clear" w:color="auto" w:fill="FFFFFF" w:themeFill="background1"/>
+      </w:tcPr>
+    </w:tblStylePr>
+    <w:tblStylePr w:type="swCell">
+      <w:tblPr/>
+      <w:tcPr>
+        <w:tcBorders>
+          <w:top w:val="nil"/>
+        </w:tcBorders>
+      </w:tcPr>
+    </w:tblStylePr>
+  </w:style>
 </w:styles>
+</file>
+
+<file path=word/charts/chart1.xml><?xml version="1.0" encoding="utf-8"?>
+<c:chartSpace xmlns:c="http://schemas.openxmlformats.org/drawingml/2006/chart" xmlns:a="http://schemas.openxmlformats.org/drawingml/2006/main" xmlns:r="http://schemas.openxmlformats.org/officeDocument/2006/relationships">
+  <c:date1904 val="0"/>
+  <c:lang val="ko-KR"/>
+  <c:roundedCorners val="0"/>
+  <mc:AlternateContent xmlns:mc="http://schemas.openxmlformats.org/markup-compatibility/2006">
+    <mc:Choice xmlns:c14="http://schemas.microsoft.com/office/drawing/2007/8/2/chart" Requires="c14">
+      <c14:style val="102"/>
+    </mc:Choice>
+    <mc:Fallback>
+      <c:style val="2"/>
+    </mc:Fallback>
+  </mc:AlternateContent>
+  <c:chart>
+    <c:autoTitleDeleted val="0"/>
+    <c:plotArea>
+      <c:layout/>
+      <c:barChart>
+        <c:barDir val="col"/>
+        <c:grouping val="clustered"/>
+        <c:varyColors val="0"/>
+        <c:ser>
+          <c:idx val="0"/>
+          <c:order val="0"/>
+          <c:tx>
+            <c:strRef>
+              <c:f>Sheet1!$B$1</c:f>
+              <c:strCache>
+                <c:ptCount val="1"/>
+                <c:pt idx="0">
+                  <c:v>A</c:v>
+                </c:pt>
+              </c:strCache>
+            </c:strRef>
+          </c:tx>
+          <c:invertIfNegative val="0"/>
+          <c:cat>
+            <c:strRef>
+              <c:f>Sheet1!$A$2:$A$5</c:f>
+              <c:strCache>
+                <c:ptCount val="4"/>
+                <c:pt idx="0">
+                  <c:v>Jan</c:v>
+                </c:pt>
+                <c:pt idx="1">
+                  <c:v>Feb</c:v>
+                </c:pt>
+                <c:pt idx="2">
+                  <c:v>Mar</c:v>
+                </c:pt>
+                <c:pt idx="3">
+                  <c:v>Apr</c:v>
+                </c:pt>
+              </c:strCache>
+            </c:strRef>
+          </c:cat>
+          <c:val>
+            <c:numRef>
+              <c:f>Sheet1!$B$2:$B$5</c:f>
+              <c:numCache>
+                <c:formatCode>General</c:formatCode>
+                <c:ptCount val="4"/>
+                <c:pt idx="0">
+                  <c:v>4.3</c:v>
+                </c:pt>
+                <c:pt idx="1">
+                  <c:v>2.5</c:v>
+                </c:pt>
+                <c:pt idx="2">
+                  <c:v>3.5</c:v>
+                </c:pt>
+                <c:pt idx="3">
+                  <c:v>4.5</c:v>
+                </c:pt>
+              </c:numCache>
+            </c:numRef>
+          </c:val>
+        </c:ser>
+        <c:ser>
+          <c:idx val="1"/>
+          <c:order val="1"/>
+          <c:tx>
+            <c:strRef>
+              <c:f>Sheet1!$C$1</c:f>
+              <c:strCache>
+                <c:ptCount val="1"/>
+                <c:pt idx="0">
+                  <c:v>B</c:v>
+                </c:pt>
+              </c:strCache>
+            </c:strRef>
+          </c:tx>
+          <c:invertIfNegative val="0"/>
+          <c:cat>
+            <c:strRef>
+              <c:f>Sheet1!$A$2:$A$5</c:f>
+              <c:strCache>
+                <c:ptCount val="4"/>
+                <c:pt idx="0">
+                  <c:v>Jan</c:v>
+                </c:pt>
+                <c:pt idx="1">
+                  <c:v>Feb</c:v>
+                </c:pt>
+                <c:pt idx="2">
+                  <c:v>Mar</c:v>
+                </c:pt>
+                <c:pt idx="3">
+                  <c:v>Apr</c:v>
+                </c:pt>
+              </c:strCache>
+            </c:strRef>
+          </c:cat>
+          <c:val>
+            <c:numRef>
+              <c:f>Sheet1!$C$2:$C$5</c:f>
+              <c:numCache>
+                <c:formatCode>General</c:formatCode>
+                <c:ptCount val="4"/>
+                <c:pt idx="0">
+                  <c:v>2.4</c:v>
+                </c:pt>
+                <c:pt idx="1">
+                  <c:v>4.4000000000000004</c:v>
+                </c:pt>
+                <c:pt idx="2">
+                  <c:v>1.8</c:v>
+                </c:pt>
+                <c:pt idx="3">
+                  <c:v>2.8</c:v>
+                </c:pt>
+              </c:numCache>
+            </c:numRef>
+          </c:val>
+        </c:ser>
+        <c:ser>
+          <c:idx val="2"/>
+          <c:order val="2"/>
+          <c:tx>
+            <c:strRef>
+              <c:f>Sheet1!$D$1</c:f>
+              <c:strCache>
+                <c:ptCount val="1"/>
+                <c:pt idx="0">
+                  <c:v>C</c:v>
+                </c:pt>
+              </c:strCache>
+            </c:strRef>
+          </c:tx>
+          <c:invertIfNegative val="0"/>
+          <c:cat>
+            <c:strRef>
+              <c:f>Sheet1!$A$2:$A$5</c:f>
+              <c:strCache>
+                <c:ptCount val="4"/>
+                <c:pt idx="0">
+                  <c:v>Jan</c:v>
+                </c:pt>
+                <c:pt idx="1">
+                  <c:v>Feb</c:v>
+                </c:pt>
+                <c:pt idx="2">
+                  <c:v>Mar</c:v>
+                </c:pt>
+                <c:pt idx="3">
+                  <c:v>Apr</c:v>
+                </c:pt>
+              </c:strCache>
+            </c:strRef>
+          </c:cat>
+          <c:val>
+            <c:numRef>
+              <c:f>Sheet1!$D$2:$D$5</c:f>
+              <c:numCache>
+                <c:formatCode>General</c:formatCode>
+                <c:ptCount val="4"/>
+                <c:pt idx="0">
+                  <c:v>2</c:v>
+                </c:pt>
+                <c:pt idx="1">
+                  <c:v>2</c:v>
+                </c:pt>
+                <c:pt idx="2">
+                  <c:v>3</c:v>
+                </c:pt>
+                <c:pt idx="3">
+                  <c:v>5</c:v>
+                </c:pt>
+              </c:numCache>
+            </c:numRef>
+          </c:val>
+        </c:ser>
+        <c:dLbls>
+          <c:showLegendKey val="0"/>
+          <c:showVal val="0"/>
+          <c:showCatName val="0"/>
+          <c:showSerName val="0"/>
+          <c:showPercent val="0"/>
+          <c:showBubbleSize val="0"/>
+        </c:dLbls>
+        <c:gapWidth val="150"/>
+        <c:axId val="233390080"/>
+        <c:axId val="233392000"/>
+      </c:barChart>
+      <c:catAx>
+        <c:axId val="233390080"/>
+        <c:scaling>
+          <c:orientation val="minMax"/>
+        </c:scaling>
+        <c:delete val="0"/>
+        <c:axPos val="b"/>
+        <c:majorTickMark val="out"/>
+        <c:minorTickMark val="none"/>
+        <c:tickLblPos val="nextTo"/>
+        <c:crossAx val="233392000"/>
+        <c:crosses val="autoZero"/>
+        <c:auto val="1"/>
+        <c:lblAlgn val="ctr"/>
+        <c:lblOffset val="100"/>
+        <c:noMultiLvlLbl val="0"/>
+      </c:catAx>
+      <c:valAx>
+        <c:axId val="233392000"/>
+        <c:scaling>
+          <c:orientation val="minMax"/>
+        </c:scaling>
+        <c:delete val="0"/>
+        <c:axPos val="l"/>
+        <c:majorGridlines/>
+        <c:numFmt formatCode="General" sourceLinked="1"/>
+        <c:majorTickMark val="out"/>
+        <c:minorTickMark val="none"/>
+        <c:tickLblPos val="nextTo"/>
+        <c:crossAx val="233390080"/>
+        <c:crosses val="autoZero"/>
+        <c:crossBetween val="between"/>
+      </c:valAx>
+    </c:plotArea>
+    <c:legend>
+      <c:legendPos val="r"/>
+      <c:overlay val="0"/>
+    </c:legend>
+    <c:plotVisOnly val="1"/>
+    <c:dispBlanksAs val="gap"/>
+    <c:showDLblsOverMax val="0"/>
+  </c:chart>
+  <c:externalData r:id="rId1">
+    <c:autoUpdate val="0"/>
+  </c:externalData>
+</c:chartSpace>
 </file>
 
 <file path=word/theme/theme1.xml><?xml version="1.0" encoding="utf-8"?>

</xml_diff>